<commit_message>
Fix: Removed empty heading line
</commit_message>
<xml_diff>
--- a/de/LernOS-Diversity-Inclusion.docx
+++ b/de/LernOS-Diversity-Inclusion.docx
@@ -1145,7 +1145,7 @@
     </w:p>
     <w:bookmarkEnd w:id="27"/>
     <w:bookmarkEnd w:id="28"/>
-    <w:bookmarkStart w:id="81" w:name="lernpfad"/>
+    <w:bookmarkStart w:id="80" w:name="lernpfad"/>
     <w:p>
       <w:pPr>
         <w:pStyle w:val="Heading1"/>
@@ -1577,14 +1577,7 @@
         <w:t xml:space="preserve">bringt Fortschritte (und Spaß).</w:t>
       </w:r>
     </w:p>
-    <w:bookmarkStart w:id="31" w:name="section"/>
-    <w:p>
-      <w:pPr>
-        <w:pStyle w:val="Heading2"/>
-      </w:pPr>
-    </w:p>
-    <w:bookmarkEnd w:id="31"/>
-    <w:bookmarkStart w:id="32" w:name="X51a995a512d95f6c3c1452a25bb170605f14f56"/>
+    <w:bookmarkStart w:id="31" w:name="X51a995a512d95f6c3c1452a25bb170605f14f56"/>
     <w:p>
       <w:pPr>
         <w:pStyle w:val="Heading2"/>
@@ -1946,8 +1939,8 @@
         <w:t xml:space="preserve">Was hat dich bewogen diesen Lernpfad für dich zu beschreiten?</w:t>
       </w:r>
     </w:p>
-    <w:bookmarkEnd w:id="32"/>
-    <w:bookmarkStart w:id="33" w:name="woche-1-wo-startest-du"/>
+    <w:bookmarkEnd w:id="31"/>
+    <w:bookmarkStart w:id="32" w:name="woche-1-wo-startest-du"/>
     <w:p>
       <w:pPr>
         <w:pStyle w:val="Heading2"/>
@@ -2271,8 +2264,8 @@
         <w:t xml:space="preserve">hat dir dabei geholfen?</w:t>
       </w:r>
     </w:p>
-    <w:bookmarkEnd w:id="33"/>
-    <w:bookmarkStart w:id="34" w:name="Xe1c80648ee603f54fb36d47b9105a650ffa9f01"/>
+    <w:bookmarkEnd w:id="32"/>
+    <w:bookmarkStart w:id="33" w:name="Xe1c80648ee603f54fb36d47b9105a650ffa9f01"/>
     <w:p>
       <w:pPr>
         <w:pStyle w:val="Heading2"/>
@@ -2485,8 +2478,8 @@
         <w:t xml:space="preserve">aus Woche 3.</w:t>
       </w:r>
     </w:p>
-    <w:bookmarkEnd w:id="34"/>
-    <w:bookmarkStart w:id="35" w:name="X68d2a624153730f67103eb8d3b57825117d7a4e"/>
+    <w:bookmarkEnd w:id="33"/>
+    <w:bookmarkStart w:id="34" w:name="X68d2a624153730f67103eb8d3b57825117d7a4e"/>
     <w:p>
       <w:pPr>
         <w:pStyle w:val="Heading2"/>
@@ -2755,8 +2748,8 @@
         <w:t xml:space="preserve">aus Woche 4.</w:t>
       </w:r>
     </w:p>
-    <w:bookmarkEnd w:id="35"/>
-    <w:bookmarkStart w:id="36" w:name="woche-4-schau-dich-um-und-nimm-wahr"/>
+    <w:bookmarkEnd w:id="34"/>
+    <w:bookmarkStart w:id="35" w:name="woche-4-schau-dich-um-und-nimm-wahr"/>
     <w:p>
       <w:pPr>
         <w:pStyle w:val="Heading2"/>
@@ -3176,15 +3169,15 @@
         <w:t xml:space="preserve">3. Brauche ich noch etwas aus der Runde bis zum nächsten Termin?</w:t>
       </w:r>
     </w:p>
+    <w:bookmarkEnd w:id="35"/>
+    <w:bookmarkStart w:id="36" w:name="section"/>
+    <w:p>
+      <w:pPr>
+        <w:pStyle w:val="Heading2"/>
+      </w:pPr>
+    </w:p>
     <w:bookmarkEnd w:id="36"/>
-    <w:bookmarkStart w:id="37" w:name="section-1"/>
-    <w:p>
-      <w:pPr>
-        <w:pStyle w:val="Heading2"/>
-      </w:pPr>
-    </w:p>
-    <w:bookmarkEnd w:id="37"/>
-    <w:bookmarkStart w:id="38" w:name="X3f781f1a1571dacc1202336ea0007d5fb0765f8"/>
+    <w:bookmarkStart w:id="37" w:name="X3f781f1a1571dacc1202336ea0007d5fb0765f8"/>
     <w:p>
       <w:pPr>
         <w:pStyle w:val="Heading2"/>
@@ -3521,8 +3514,8 @@
         <w:t xml:space="preserve">3. Brauche ich noch etwas aus der Runde bis zum nächsten Termin?</w:t>
       </w:r>
     </w:p>
-    <w:bookmarkEnd w:id="38"/>
-    <w:bookmarkStart w:id="39" w:name="woche-6-mit-gutem-beispiel-voran"/>
+    <w:bookmarkEnd w:id="37"/>
+    <w:bookmarkStart w:id="38" w:name="woche-6-mit-gutem-beispiel-voran"/>
     <w:p>
       <w:pPr>
         <w:pStyle w:val="Heading2"/>
@@ -3735,8 +3728,8 @@
         <w:t xml:space="preserve">3. Brauche ich noch etwas aus der Runde bis zum nächsten Termin?</w:t>
       </w:r>
     </w:p>
-    <w:bookmarkEnd w:id="39"/>
-    <w:bookmarkStart w:id="40" w:name="woche-7-wie-gut-bin-ich-schon"/>
+    <w:bookmarkEnd w:id="38"/>
+    <w:bookmarkStart w:id="39" w:name="woche-7-wie-gut-bin-ich-schon"/>
     <w:p>
       <w:pPr>
         <w:pStyle w:val="Heading2"/>
@@ -4055,8 +4048,8 @@
         <w:t xml:space="preserve">3. Brauche ich noch etwas aus der Runde bis zum nächsten Termin?</w:t>
       </w:r>
     </w:p>
-    <w:bookmarkEnd w:id="40"/>
-    <w:bookmarkStart w:id="41" w:name="X63d7d2b9a0a917b2cc32dae31d371189386382f"/>
+    <w:bookmarkEnd w:id="39"/>
+    <w:bookmarkStart w:id="40" w:name="X63d7d2b9a0a917b2cc32dae31d371189386382f"/>
     <w:p>
       <w:pPr>
         <w:pStyle w:val="Heading2"/>
@@ -4451,8 +4444,8 @@
         <w:t xml:space="preserve">anwenden. Du benötigst keine zusätzliche Vorbereitungszeit.</w:t>
       </w:r>
     </w:p>
-    <w:bookmarkEnd w:id="41"/>
-    <w:bookmarkStart w:id="42" w:name="Xfd5fa43e37b8c6ed3d99c9469b64d6345448a34"/>
+    <w:bookmarkEnd w:id="40"/>
+    <w:bookmarkStart w:id="41" w:name="Xfd5fa43e37b8c6ed3d99c9469b64d6345448a34"/>
     <w:p>
       <w:pPr>
         <w:pStyle w:val="Heading2"/>
@@ -4649,8 +4642,8 @@
         <w:t xml:space="preserve">3. Brauche ich einen Austausch mit anderen? – Mit wem und bis wann?</w:t>
       </w:r>
     </w:p>
-    <w:bookmarkEnd w:id="42"/>
-    <w:bookmarkStart w:id="43" w:name="X7b82a3736fd97201e4d7c0422e7c854188099e4"/>
+    <w:bookmarkEnd w:id="41"/>
+    <w:bookmarkStart w:id="42" w:name="X7b82a3736fd97201e4d7c0422e7c854188099e4"/>
     <w:p>
       <w:pPr>
         <w:pStyle w:val="Heading2"/>
@@ -4921,8 +4914,8 @@
         <w:t xml:space="preserve">3. Brauche ich noch etwas aus der Runde bis zum nächsten Termin?</w:t>
       </w:r>
     </w:p>
-    <w:bookmarkEnd w:id="43"/>
-    <w:bookmarkStart w:id="44" w:name="woche-11-nun-werde-konkret"/>
+    <w:bookmarkEnd w:id="42"/>
+    <w:bookmarkStart w:id="43" w:name="woche-11-nun-werde-konkret"/>
     <w:p>
       <w:pPr>
         <w:pStyle w:val="Heading2"/>
@@ -5095,8 +5088,8 @@
         <w:t xml:space="preserve">3. Brauche ich noch etwas aus der Runde bis zum nächsten Termin?</w:t>
       </w:r>
     </w:p>
-    <w:bookmarkEnd w:id="44"/>
-    <w:bookmarkStart w:id="45" w:name="woche-12-reflexion-und-abschluss"/>
+    <w:bookmarkEnd w:id="43"/>
+    <w:bookmarkStart w:id="44" w:name="woche-12-reflexion-und-abschluss"/>
     <w:p>
       <w:pPr>
         <w:pStyle w:val="Heading2"/>
@@ -5393,8 +5386,8 @@
         <w:t xml:space="preserve">Habt ihr gemeinsame Pläne? (Evtl. ein nächster lernOS)</w:t>
       </w:r>
     </w:p>
-    <w:bookmarkEnd w:id="45"/>
-    <w:bookmarkStart w:id="79" w:name="kata-log"/>
+    <w:bookmarkEnd w:id="44"/>
+    <w:bookmarkStart w:id="78" w:name="kata-log"/>
     <w:p>
       <w:pPr>
         <w:pStyle w:val="Heading2"/>
@@ -5403,7 +5396,7 @@
         <w:t xml:space="preserve">Kata-Log</w:t>
       </w:r>
     </w:p>
-    <w:bookmarkStart w:id="48" w:name="kata-0.1-lernos-canvas"/>
+    <w:bookmarkStart w:id="47" w:name="kata-0.1-lernos-canvas"/>
     <w:p>
       <w:pPr>
         <w:pStyle w:val="Heading3"/>
@@ -5495,7 +5488,7 @@
       <w:r>
         <w:t xml:space="preserve">diesem Grund wurden Haftnotizen erfunden! (</w:t>
       </w:r>
-      <w:hyperlink r:id="rId46">
+      <w:hyperlink r:id="rId45">
         <w:r>
           <w:rPr>
             <w:rStyle w:val="Hyperlink"/>
@@ -5539,7 +5532,7 @@
                     </pic:cNvPicPr>
                   </pic:nvPicPr>
                   <pic:blipFill>
-                    <a:blip r:embed="rId47"/>
+                    <a:blip r:embed="rId46"/>
                     <a:stretch>
                       <a:fillRect/>
                     </a:stretch>
@@ -5683,8 +5676,8 @@
         <w:t xml:space="preserve">Ressourcen notiert werden, um sie großzügig mit dem Netzwerk zu teilen.</w:t>
       </w:r>
     </w:p>
-    <w:bookmarkEnd w:id="48"/>
-    <w:bookmarkStart w:id="49" w:name="X8e83c0f127791ed0965800c888989ac9fa1e580"/>
+    <w:bookmarkEnd w:id="47"/>
+    <w:bookmarkStart w:id="48" w:name="X8e83c0f127791ed0965800c888989ac9fa1e580"/>
     <w:p>
       <w:pPr>
         <w:pStyle w:val="Heading3"/>
@@ -6211,8 +6204,8 @@
         <w:t xml:space="preserve">öffentlich machst, vielleicht über Twitter oder ESN?</w:t>
       </w:r>
     </w:p>
-    <w:bookmarkEnd w:id="49"/>
-    <w:bookmarkStart w:id="56" w:name="kata-1-wo-startest-du"/>
+    <w:bookmarkEnd w:id="48"/>
+    <w:bookmarkStart w:id="55" w:name="kata-1-wo-startest-du"/>
     <w:p>
       <w:pPr>
         <w:pStyle w:val="Heading3"/>
@@ -6428,7 +6421,7 @@
       <w:r>
         <w:t xml:space="preserve"> </w:t>
       </w:r>
-      <w:hyperlink r:id="rId50">
+      <w:hyperlink r:id="rId49">
         <w:r>
           <w:rPr>
             <w:rStyle w:val="Hyperlink"/>
@@ -6643,7 +6636,7 @@
       <w:r>
         <w:t xml:space="preserve"> </w:t>
       </w:r>
-      <w:hyperlink r:id="rId51">
+      <w:hyperlink r:id="rId50">
         <w:r>
           <w:rPr>
             <w:rStyle w:val="Hyperlink"/>
@@ -6756,7 +6749,7 @@
       <w:r>
         <w:t xml:space="preserve"> </w:t>
       </w:r>
-      <w:hyperlink r:id="rId52">
+      <w:hyperlink r:id="rId51">
         <w:r>
           <w:rPr>
             <w:rStyle w:val="Hyperlink"/>
@@ -6787,7 +6780,7 @@
       <w:r>
         <w:t xml:space="preserve"> </w:t>
       </w:r>
-      <w:hyperlink r:id="rId53">
+      <w:hyperlink r:id="rId52">
         <w:r>
           <w:rPr>
             <w:rStyle w:val="Hyperlink"/>
@@ -6818,7 +6811,7 @@
       <w:r>
         <w:t xml:space="preserve"> </w:t>
       </w:r>
-      <w:hyperlink r:id="rId54">
+      <w:hyperlink r:id="rId53">
         <w:r>
           <w:rPr>
             <w:rStyle w:val="Hyperlink"/>
@@ -6849,7 +6842,7 @@
       <w:r>
         <w:t xml:space="preserve"> </w:t>
       </w:r>
-      <w:hyperlink r:id="rId55">
+      <w:hyperlink r:id="rId54">
         <w:r>
           <w:rPr>
             <w:rStyle w:val="Hyperlink"/>
@@ -7022,8 +7015,8 @@
         <w:t xml:space="preserve">10. …</w:t>
       </w:r>
     </w:p>
-    <w:bookmarkEnd w:id="56"/>
-    <w:bookmarkStart w:id="59" w:name="X9e694210403f6b0992fe198ed66e17470e6a04a"/>
+    <w:bookmarkEnd w:id="55"/>
+    <w:bookmarkStart w:id="58" w:name="X9e694210403f6b0992fe198ed66e17470e6a04a"/>
     <w:p>
       <w:pPr>
         <w:pStyle w:val="Heading3"/>
@@ -7182,7 +7175,7 @@
       <w:r>
         <w:t xml:space="preserve"> </w:t>
       </w:r>
-      <w:hyperlink r:id="rId57">
+      <w:hyperlink r:id="rId56">
         <w:r>
           <w:rPr>
             <w:rStyle w:val="Hyperlink"/>
@@ -7263,7 +7256,7 @@
                     </pic:cNvPicPr>
                   </pic:nvPicPr>
                   <pic:blipFill>
-                    <a:blip r:embed="rId58"/>
+                    <a:blip r:embed="rId57"/>
                     <a:stretch>
                       <a:fillRect/>
                     </a:stretch>
@@ -7452,8 +7445,8 @@
         <w:t xml:space="preserve">aktuellen Situation. (5 min)</w:t>
       </w:r>
     </w:p>
-    <w:bookmarkEnd w:id="59"/>
-    <w:bookmarkStart w:id="61" w:name="X242fc6bb97b19d611f9a0de29c90f7f11491abf"/>
+    <w:bookmarkEnd w:id="58"/>
+    <w:bookmarkStart w:id="60" w:name="X242fc6bb97b19d611f9a0de29c90f7f11491abf"/>
     <w:p>
       <w:pPr>
         <w:pStyle w:val="Heading3"/>
@@ -7584,7 +7577,7 @@
       <w:pPr>
         <w:pStyle w:val="BodyText"/>
       </w:pPr>
-      <w:hyperlink r:id="rId60">
+      <w:hyperlink r:id="rId59">
         <w:r>
           <w:rPr>
             <w:rStyle w:val="Hyperlink"/>
@@ -7891,8 +7884,8 @@
         <w:t xml:space="preserve">bislang verlaufen ist. Musst du Anpassungen vornehmen?</w:t>
       </w:r>
     </w:p>
-    <w:bookmarkEnd w:id="61"/>
-    <w:bookmarkStart w:id="62" w:name="kata-4-schau-dich-um-und-nimm-wahr"/>
+    <w:bookmarkEnd w:id="60"/>
+    <w:bookmarkStart w:id="61" w:name="kata-4-schau-dich-um-und-nimm-wahr"/>
     <w:p>
       <w:pPr>
         <w:pStyle w:val="Heading3"/>
@@ -8145,8 +8138,8 @@
         <w:t xml:space="preserve">Welche Fragen sind offengeblieben und im Laufe der Woche noch zu klären?</w:t>
       </w:r>
     </w:p>
-    <w:bookmarkEnd w:id="62"/>
-    <w:bookmarkStart w:id="64" w:name="Xb635fd3a1bc9602e3001692f95f61d9191f4ef1"/>
+    <w:bookmarkEnd w:id="61"/>
+    <w:bookmarkStart w:id="63" w:name="Xb635fd3a1bc9602e3001692f95f61d9191f4ef1"/>
     <w:p>
       <w:pPr>
         <w:pStyle w:val="Heading3"/>
@@ -8358,7 +8351,7 @@
       <w:r>
         <w:t xml:space="preserve"> </w:t>
       </w:r>
-      <w:hyperlink r:id="rId63">
+      <w:hyperlink r:id="rId62">
         <w:r>
           <w:rPr>
             <w:rStyle w:val="Hyperlink"/>
@@ -8433,8 +8426,8 @@
         <w:t xml:space="preserve">&gt; Ausschlussmechanismen.</w:t>
       </w:r>
     </w:p>
-    <w:bookmarkEnd w:id="64"/>
-    <w:bookmarkStart w:id="66" w:name="kata-6-mit-gutem-beispiel-voran"/>
+    <w:bookmarkEnd w:id="63"/>
+    <w:bookmarkStart w:id="65" w:name="kata-6-mit-gutem-beispiel-voran"/>
     <w:p>
       <w:pPr>
         <w:pStyle w:val="Heading3"/>
@@ -8557,7 +8550,7 @@
         </w:numPr>
         <w:pStyle w:val="Compact"/>
       </w:pPr>
-      <w:hyperlink r:id="rId65">
+      <w:hyperlink r:id="rId64">
         <w:r>
           <w:rPr>
             <w:rStyle w:val="Hyperlink"/>
@@ -8566,8 +8559,8 @@
         </w:r>
       </w:hyperlink>
     </w:p>
-    <w:bookmarkEnd w:id="66"/>
-    <w:bookmarkStart w:id="69" w:name="kata-7-wie-gut-bin-ich-schon"/>
+    <w:bookmarkEnd w:id="65"/>
+    <w:bookmarkStart w:id="68" w:name="kata-7-wie-gut-bin-ich-schon"/>
     <w:p>
       <w:pPr>
         <w:pStyle w:val="Heading3"/>
@@ -8710,7 +8703,7 @@
                     </pic:cNvPicPr>
                   </pic:nvPicPr>
                   <pic:blipFill>
-                    <a:blip r:embed="rId67"/>
+                    <a:blip r:embed="rId66"/>
                     <a:stretch>
                       <a:fillRect/>
                     </a:stretch>
@@ -8769,7 +8762,7 @@
       <w:pPr>
         <w:pStyle w:val="BodyText"/>
       </w:pPr>
-      <w:hyperlink r:id="rId68">
+      <w:hyperlink r:id="rId67">
         <w:r>
           <w:rPr>
             <w:rStyle w:val="Hyperlink"/>
@@ -8818,8 +8811,8 @@
         <w:t xml:space="preserve">https://www.pedocs.de/volltexte/2018/15847/pdf/Budrich_9783847410676_Profile_ISOPDFA-1_LevelB.pdf</w:t>
       </w:r>
     </w:p>
-    <w:bookmarkEnd w:id="69"/>
-    <w:bookmarkStart w:id="73" w:name="Xe9d4144672f886b6cb2d39c01ec74c4252dedf7"/>
+    <w:bookmarkEnd w:id="68"/>
+    <w:bookmarkStart w:id="72" w:name="Xe9d4144672f886b6cb2d39c01ec74c4252dedf7"/>
     <w:p>
       <w:pPr>
         <w:pStyle w:val="Heading3"/>
@@ -8878,7 +8871,7 @@
       <w:pPr>
         <w:pStyle w:val="BodyText"/>
       </w:pPr>
-      <w:hyperlink r:id="rId70">
+      <w:hyperlink r:id="rId69">
         <w:r>
           <w:rPr>
             <w:rStyle w:val="Hyperlink"/>
@@ -9111,7 +9104,7 @@
       <w:r>
         <w:t xml:space="preserve"> </w:t>
       </w:r>
-      <w:hyperlink r:id="rId71">
+      <w:hyperlink r:id="rId70">
         <w:r>
           <w:rPr>
             <w:rStyle w:val="Hyperlink"/>
@@ -9136,7 +9129,7 @@
       <w:r>
         <w:t xml:space="preserve"> </w:t>
       </w:r>
-      <w:hyperlink r:id="rId72">
+      <w:hyperlink r:id="rId71">
         <w:r>
           <w:rPr>
             <w:rStyle w:val="Hyperlink"/>
@@ -9165,8 +9158,8 @@
         <w:t xml:space="preserve">Weber, Florian C.</w:t>
       </w:r>
     </w:p>
-    <w:bookmarkEnd w:id="73"/>
-    <w:bookmarkStart w:id="76" w:name="Xfd29ed224536ae8c7db77b5cc584f04f78c7781"/>
+    <w:bookmarkEnd w:id="72"/>
+    <w:bookmarkStart w:id="75" w:name="Xfd29ed224536ae8c7db77b5cc584f04f78c7781"/>
     <w:p>
       <w:pPr>
         <w:pStyle w:val="Heading3"/>
@@ -9305,7 +9298,7 @@
       <w:pPr>
         <w:pStyle w:val="BodyText"/>
       </w:pPr>
-      <w:hyperlink r:id="rId74">
+      <w:hyperlink r:id="rId73">
         <w:r>
           <w:rPr>
             <w:rStyle w:val="Hyperlink"/>
@@ -9350,7 +9343,7 @@
       <w:r>
         <w:t xml:space="preserve"> </w:t>
       </w:r>
-      <w:hyperlink r:id="rId75">
+      <w:hyperlink r:id="rId74">
         <w:r>
           <w:rPr>
             <w:rStyle w:val="Hyperlink"/>
@@ -9359,8 +9352,8 @@
         </w:r>
       </w:hyperlink>
     </w:p>
-    <w:bookmarkEnd w:id="76"/>
-    <w:bookmarkStart w:id="77" w:name="kata-10-plane-die-umsetzung-deines-ziels"/>
+    <w:bookmarkEnd w:id="75"/>
+    <w:bookmarkStart w:id="76" w:name="kata-10-plane-die-umsetzung-deines-ziels"/>
     <w:p>
       <w:pPr>
         <w:pStyle w:val="Heading3"/>
@@ -9643,14 +9636,51 @@
         <w:t xml:space="preserve">Donauraum und Mitteleuropa: Wien.</w:t>
       </w:r>
     </w:p>
+    <w:bookmarkEnd w:id="76"/>
+    <w:bookmarkStart w:id="77" w:name="kata-11-nun-werde-konkret"/>
+    <w:p>
+      <w:pPr>
+        <w:pStyle w:val="Heading3"/>
+      </w:pPr>
+      <w:r>
+        <w:t xml:space="preserve">Kata 11: Nun werde konkret</w:t>
+      </w:r>
+    </w:p>
+    <w:p>
+      <w:pPr>
+        <w:pStyle w:val="FirstParagraph"/>
+      </w:pPr>
+      <w:r>
+        <w:t xml:space="preserve">Nimm dir deinen Plan aus der letzten Woche und beginne mit der</w:t>
+      </w:r>
+      <w:r>
+        <w:t xml:space="preserve"> </w:t>
+      </w:r>
+      <w:r>
+        <w:t xml:space="preserve">Umsetzung. Vielleicht kannst du die heutige Kata auch nicht in einem</w:t>
+      </w:r>
+      <w:r>
+        <w:t xml:space="preserve"> </w:t>
+      </w:r>
+      <w:r>
+        <w:t xml:space="preserve">Schritt erledigen. Dann plan dir noch einmal kurzfristig Zeit ein mit</w:t>
+      </w:r>
+      <w:r>
+        <w:t xml:space="preserve"> </w:t>
+      </w:r>
+      <w:r>
+        <w:t xml:space="preserve">dem Ziel, bis zur nächsten Woche fertig zu sein.</w:t>
+      </w:r>
+    </w:p>
     <w:bookmarkEnd w:id="77"/>
-    <w:bookmarkStart w:id="78" w:name="kata-11-nun-werde-konkret"/>
-    <w:p>
-      <w:pPr>
-        <w:pStyle w:val="Heading3"/>
-      </w:pPr>
-      <w:r>
-        <w:t xml:space="preserve">Kata 11: Nun werde konkret</w:t>
+    <w:bookmarkEnd w:id="78"/>
+    <w:bookmarkStart w:id="79" w:name="abschluss"/>
+    <w:p>
+      <w:pPr>
+        <w:pStyle w:val="Heading2"/>
+      </w:pPr>
+      <w:r>
+        <w:t xml:space="preserve">Abschluss</w:t>
       </w:r>
     </w:p>
     <w:p>
@@ -9658,67 +9688,30 @@
         <w:pStyle w:val="FirstParagraph"/>
       </w:pPr>
       <w:r>
-        <w:t xml:space="preserve">Nimm dir deinen Plan aus der letzten Woche und beginne mit der</w:t>
-      </w:r>
-      <w:r>
-        <w:t xml:space="preserve"> </w:t>
-      </w:r>
-      <w:r>
-        <w:t xml:space="preserve">Umsetzung. Vielleicht kannst du die heutige Kata auch nicht in einem</w:t>
-      </w:r>
-      <w:r>
-        <w:t xml:space="preserve"> </w:t>
-      </w:r>
-      <w:r>
-        <w:t xml:space="preserve">Schritt erledigen. Dann plan dir noch einmal kurzfristig Zeit ein mit</w:t>
-      </w:r>
-      <w:r>
-        <w:t xml:space="preserve"> </w:t>
-      </w:r>
-      <w:r>
-        <w:t xml:space="preserve">dem Ziel, bis zur nächsten Woche fertig zu sein.</w:t>
-      </w:r>
-    </w:p>
-    <w:bookmarkEnd w:id="78"/>
+        <w:t xml:space="preserve">Du hast es geschafft und kannst stolz auf dich sein. Feier deine</w:t>
+      </w:r>
+      <w:r>
+        <w:t xml:space="preserve"> </w:t>
+      </w:r>
+      <w:r>
+        <w:t xml:space="preserve">erfolgreiche Woche und teile deine Erfahrung mit anderen, damit auch</w:t>
+      </w:r>
+      <w:r>
+        <w:t xml:space="preserve"> </w:t>
+      </w:r>
+      <w:r>
+        <w:t xml:space="preserve">diese vielleicht durch die Idee, einen Lernpfad zu durchlaufen,</w:t>
+      </w:r>
+      <w:r>
+        <w:t xml:space="preserve"> </w:t>
+      </w:r>
+      <w:r>
+        <w:t xml:space="preserve">inspiriert werden.</w:t>
+      </w:r>
+    </w:p>
     <w:bookmarkEnd w:id="79"/>
-    <w:bookmarkStart w:id="80" w:name="abschluss"/>
-    <w:p>
-      <w:pPr>
-        <w:pStyle w:val="Heading2"/>
-      </w:pPr>
-      <w:r>
-        <w:t xml:space="preserve">Abschluss</w:t>
-      </w:r>
-    </w:p>
-    <w:p>
-      <w:pPr>
-        <w:pStyle w:val="FirstParagraph"/>
-      </w:pPr>
-      <w:r>
-        <w:t xml:space="preserve">Du hast es geschafft und kannst stolz auf dich sein. Feier deine</w:t>
-      </w:r>
-      <w:r>
-        <w:t xml:space="preserve"> </w:t>
-      </w:r>
-      <w:r>
-        <w:t xml:space="preserve">erfolgreiche Woche und teile deine Erfahrung mit anderen, damit auch</w:t>
-      </w:r>
-      <w:r>
-        <w:t xml:space="preserve"> </w:t>
-      </w:r>
-      <w:r>
-        <w:t xml:space="preserve">diese vielleicht durch die Idee, einen Lernpfad zu durchlaufen,</w:t>
-      </w:r>
-      <w:r>
-        <w:t xml:space="preserve"> </w:t>
-      </w:r>
-      <w:r>
-        <w:t xml:space="preserve">inspiriert werden.</w:t>
-      </w:r>
-    </w:p>
     <w:bookmarkEnd w:id="80"/>
-    <w:bookmarkEnd w:id="81"/>
-    <w:bookmarkStart w:id="110" w:name="anhang"/>
+    <w:bookmarkStart w:id="109" w:name="anhang"/>
     <w:p>
       <w:pPr>
         <w:pStyle w:val="Heading1"/>
@@ -9727,7 +9720,7 @@
         <w:t xml:space="preserve">Anhang</w:t>
       </w:r>
     </w:p>
-    <w:bookmarkStart w:id="82" w:name="danksagung"/>
+    <w:bookmarkStart w:id="81" w:name="danksagung"/>
     <w:p>
       <w:pPr>
         <w:pStyle w:val="Heading2"/>
@@ -9854,8 +9847,8 @@
         <w:t xml:space="preserve">Jonas Vento</w:t>
       </w:r>
     </w:p>
-    <w:bookmarkEnd w:id="82"/>
-    <w:bookmarkStart w:id="86" w:name="videos"/>
+    <w:bookmarkEnd w:id="81"/>
+    <w:bookmarkStart w:id="85" w:name="videos"/>
     <w:p>
       <w:pPr>
         <w:pStyle w:val="Heading2"/>
@@ -9868,7 +9861,7 @@
       <w:pPr>
         <w:pStyle w:val="FirstParagraph"/>
       </w:pPr>
-      <w:hyperlink r:id="rId54">
+      <w:hyperlink r:id="rId53">
         <w:r>
           <w:rPr>
             <w:rStyle w:val="Hyperlink"/>
@@ -9893,7 +9886,7 @@
       <w:pPr>
         <w:pStyle w:val="BodyText"/>
       </w:pPr>
-      <w:hyperlink r:id="rId55">
+      <w:hyperlink r:id="rId54">
         <w:r>
           <w:rPr>
             <w:rStyle w:val="Hyperlink"/>
@@ -9918,7 +9911,7 @@
       <w:pPr>
         <w:pStyle w:val="BodyText"/>
       </w:pPr>
-      <w:hyperlink r:id="rId83">
+      <w:hyperlink r:id="rId82">
         <w:r>
           <w:rPr>
             <w:rStyle w:val="Hyperlink"/>
@@ -9943,7 +9936,7 @@
       <w:pPr>
         <w:pStyle w:val="BodyText"/>
       </w:pPr>
-      <w:hyperlink r:id="rId84">
+      <w:hyperlink r:id="rId83">
         <w:r>
           <w:rPr>
             <w:rStyle w:val="Hyperlink"/>
@@ -9968,7 +9961,7 @@
       <w:pPr>
         <w:pStyle w:val="BodyText"/>
       </w:pPr>
-      <w:hyperlink r:id="rId85">
+      <w:hyperlink r:id="rId84">
         <w:r>
           <w:rPr>
             <w:rStyle w:val="Hyperlink"/>
@@ -9989,8 +9982,8 @@
         </w:r>
       </w:hyperlink>
     </w:p>
-    <w:bookmarkEnd w:id="86"/>
-    <w:bookmarkStart w:id="87" w:name="bücher"/>
+    <w:bookmarkEnd w:id="85"/>
+    <w:bookmarkStart w:id="86" w:name="bücher"/>
     <w:p>
       <w:pPr>
         <w:pStyle w:val="Heading2"/>
@@ -10288,8 +10281,8 @@
         <w:t xml:space="preserve">Von Alice Hasters, hanserblau Verlag</w:t>
       </w:r>
     </w:p>
-    <w:bookmarkEnd w:id="87"/>
-    <w:bookmarkStart w:id="96" w:name="links"/>
+    <w:bookmarkEnd w:id="86"/>
+    <w:bookmarkStart w:id="95" w:name="links"/>
     <w:p>
       <w:pPr>
         <w:pStyle w:val="Heading2"/>
@@ -10308,7 +10301,7 @@
       <w:r>
         <w:t xml:space="preserve"> </w:t>
       </w:r>
-      <w:hyperlink r:id="rId88">
+      <w:hyperlink r:id="rId87">
         <w:r>
           <w:rPr>
             <w:rStyle w:val="Hyperlink"/>
@@ -10327,7 +10320,7 @@
       <w:r>
         <w:t xml:space="preserve"> </w:t>
       </w:r>
-      <w:hyperlink r:id="rId89">
+      <w:hyperlink r:id="rId88">
         <w:r>
           <w:rPr>
             <w:rStyle w:val="Hyperlink"/>
@@ -10346,7 +10339,7 @@
       <w:r>
         <w:t xml:space="preserve"> </w:t>
       </w:r>
-      <w:hyperlink r:id="rId90">
+      <w:hyperlink r:id="rId89">
         <w:r>
           <w:rPr>
             <w:rStyle w:val="Hyperlink"/>
@@ -10415,7 +10408,7 @@
             <w:r>
               <w:t xml:space="preserve"> </w:t>
             </w:r>
-            <w:hyperlink r:id="rId91">
+            <w:hyperlink r:id="rId90">
               <w:r>
                 <w:rPr>
                   <w:rStyle w:val="Hyperlink"/>
@@ -10478,7 +10471,7 @@
             <w:pPr>
               <w:jc w:val="left"/>
             </w:pPr>
-            <w:hyperlink r:id="rId92">
+            <w:hyperlink r:id="rId91">
               <w:r>
                 <w:rPr>
                   <w:rStyle w:val="Hyperlink"/>
@@ -10657,7 +10650,7 @@
             <w:r>
               <w:t xml:space="preserve"> </w:t>
             </w:r>
-            <w:hyperlink r:id="rId93">
+            <w:hyperlink r:id="rId92">
               <w:r>
                 <w:rPr>
                   <w:rStyle w:val="Hyperlink"/>
@@ -10839,7 +10832,7 @@
             <w:pPr>
               <w:jc w:val="left"/>
             </w:pPr>
-            <w:hyperlink r:id="rId94">
+            <w:hyperlink r:id="rId93">
               <w:r>
                 <w:rPr>
                   <w:rStyle w:val="Hyperlink"/>
@@ -10900,7 +10893,7 @@
             <w:pPr>
               <w:jc w:val="left"/>
             </w:pPr>
-            <w:hyperlink r:id="rId95">
+            <w:hyperlink r:id="rId94">
               <w:r>
                 <w:rPr>
                   <w:rStyle w:val="Hyperlink"/>
@@ -10924,15 +10917,15 @@
         </w:tc>
       </w:tr>
     </w:tbl>
+    <w:bookmarkEnd w:id="95"/>
+    <w:bookmarkStart w:id="96" w:name="section-1"/>
+    <w:p>
+      <w:pPr>
+        <w:pStyle w:val="Heading2"/>
+      </w:pPr>
+    </w:p>
     <w:bookmarkEnd w:id="96"/>
-    <w:bookmarkStart w:id="97" w:name="section-2"/>
-    <w:p>
-      <w:pPr>
-        <w:pStyle w:val="Heading2"/>
-      </w:pPr>
-    </w:p>
-    <w:bookmarkEnd w:id="97"/>
-    <w:bookmarkStart w:id="109" w:name="glossar"/>
+    <w:bookmarkStart w:id="108" w:name="glossar"/>
     <w:p>
       <w:pPr>
         <w:pStyle w:val="Heading2"/>
@@ -10982,7 +10975,7 @@
       <w:r>
         <w:t xml:space="preserve"> </w:t>
       </w:r>
-      <w:hyperlink r:id="rId98">
+      <w:hyperlink r:id="rId97">
         <w:r>
           <w:rPr>
             <w:rStyle w:val="Hyperlink"/>
@@ -11038,7 +11031,7 @@
       <w:r>
         <w:t xml:space="preserve"> </w:t>
       </w:r>
-      <w:hyperlink r:id="rId99">
+      <w:hyperlink r:id="rId98">
         <w:r>
           <w:rPr>
             <w:rStyle w:val="Hyperlink"/>
@@ -11090,7 +11083,7 @@
       <w:r>
         <w:t xml:space="preserve"> </w:t>
       </w:r>
-      <w:hyperlink r:id="rId100">
+      <w:hyperlink r:id="rId99">
         <w:r>
           <w:rPr>
             <w:rStyle w:val="Hyperlink"/>
@@ -11352,7 +11345,7 @@
       <w:r>
         <w:t xml:space="preserve"> </w:t>
       </w:r>
-      <w:hyperlink r:id="rId101">
+      <w:hyperlink r:id="rId100">
         <w:r>
           <w:rPr>
             <w:rStyle w:val="Hyperlink"/>
@@ -11396,7 +11389,7 @@
       <w:r>
         <w:t xml:space="preserve"> </w:t>
       </w:r>
-      <w:hyperlink r:id="rId102">
+      <w:hyperlink r:id="rId101">
         <w:r>
           <w:rPr>
             <w:rStyle w:val="Hyperlink"/>
@@ -11446,7 +11439,7 @@
       <w:r>
         <w:t xml:space="preserve"> </w:t>
       </w:r>
-      <w:hyperlink r:id="rId103">
+      <w:hyperlink r:id="rId102">
         <w:r>
           <w:rPr>
             <w:rStyle w:val="Hyperlink"/>
@@ -11463,7 +11456,7 @@
       <w:r>
         <w:t xml:space="preserve"> </w:t>
       </w:r>
-      <w:hyperlink r:id="rId104">
+      <w:hyperlink r:id="rId103">
         <w:r>
           <w:rPr>
             <w:rStyle w:val="Hyperlink"/>
@@ -11509,7 +11502,7 @@
       <w:r>
         <w:t xml:space="preserve"> </w:t>
       </w:r>
-      <w:hyperlink r:id="rId105">
+      <w:hyperlink r:id="rId104">
         <w:r>
           <w:rPr>
             <w:rStyle w:val="Hyperlink"/>
@@ -11553,7 +11546,7 @@
       <w:r>
         <w:t xml:space="preserve"> </w:t>
       </w:r>
-      <w:hyperlink r:id="rId106">
+      <w:hyperlink r:id="rId105">
         <w:r>
           <w:rPr>
             <w:rStyle w:val="Hyperlink"/>
@@ -11591,7 +11584,7 @@
       <w:r>
         <w:t xml:space="preserve"> </w:t>
       </w:r>
-      <w:hyperlink r:id="rId50">
+      <w:hyperlink r:id="rId49">
         <w:r>
           <w:rPr>
             <w:rStyle w:val="Hyperlink"/>
@@ -11668,7 +11661,7 @@
       <w:r>
         <w:t xml:space="preserve"> </w:t>
       </w:r>
-      <w:hyperlink r:id="rId107">
+      <w:hyperlink r:id="rId106">
         <w:r>
           <w:rPr>
             <w:rStyle w:val="Hyperlink"/>
@@ -11721,7 +11714,7 @@
       <w:r>
         <w:t xml:space="preserve"> </w:t>
       </w:r>
-      <w:hyperlink r:id="rId108">
+      <w:hyperlink r:id="rId107">
         <w:r>
           <w:rPr>
             <w:rStyle w:val="Hyperlink"/>
@@ -11757,9 +11750,9 @@
         <w:t xml:space="preserve">meint es das soziale Netzwerk oder auch Intranet von Unternehmen.</w:t>
       </w:r>
     </w:p>
+    <w:bookmarkEnd w:id="108"/>
     <w:bookmarkEnd w:id="109"/>
-    <w:bookmarkEnd w:id="110"/>
-    <w:bookmarkStart w:id="111" w:name="stop-reading-start-doing"/>
+    <w:bookmarkStart w:id="110" w:name="stop-reading-start-doing"/>
     <w:p>
       <w:pPr>
         <w:pStyle w:val="Heading1"/>
@@ -11945,7 +11938,7 @@
         <w:t xml:space="preserve">Keep Calm &amp; Learn On!</w:t>
       </w:r>
     </w:p>
-    <w:bookmarkEnd w:id="111"/>
+    <w:bookmarkEnd w:id="110"/>
     <w:sectPr/>
   </w:body>
 </w:document>

</xml_diff>